<commit_message>
Tried few things and again failed
</commit_message>
<xml_diff>
--- a/Course Projects/OE(OBPC)/OE Report.docx
+++ b/Course Projects/OE(OBPC)/OE Report.docx
@@ -3736,7 +3736,19 @@
         <w:rPr>
           <w:rFonts w:ascii="Times New Roman" w:hAnsi="Times New Roman" w:cs="Times New Roman"/>
         </w:rPr>
-        <w:t>Models perform well as it was trained for .</w:t>
+        <w:t>Models perform well as</w:t>
+      </w:r>
+      <w:r>
+        <w:rPr>
+          <w:rFonts w:ascii="Times New Roman" w:hAnsi="Times New Roman" w:cs="Times New Roman"/>
+        </w:rPr>
+        <w:t>s</w:t>
+      </w:r>
+      <w:r>
+        <w:rPr>
+          <w:rFonts w:ascii="Times New Roman" w:hAnsi="Times New Roman" w:cs="Times New Roman"/>
+        </w:rPr>
+        <w:t xml:space="preserve"> it was trained for .</w:t>
       </w:r>
     </w:p>
     <w:p>
@@ -4131,7 +4143,7 @@
         <v:path o:extrusionok="f" gradientshapeok="t" o:connecttype="rect"/>
         <o:lock v:ext="edit" aspectratio="t"/>
       </v:shapetype>
-      <v:shape id="_x0000_i1482" type="#_x0000_t75" style="width:11.05pt;height:11.05pt" o:bullet="t">
+      <v:shape id="_x0000_i1500" type="#_x0000_t75" style="width:11.05pt;height:11.05pt" o:bullet="t">
         <v:imagedata r:id="rId1" o:title="msoAAD0"/>
       </v:shape>
     </w:pict>

</xml_diff>